<commit_message>
add govt and land area data
</commit_message>
<xml_diff>
--- a/data/References.docx
+++ b/data/References.docx
@@ -41,6 +41,32 @@
             <w:rStyle w:val="Hyperlink"/>
           </w:rPr>
           <w:t>https://www.kaggle.com/psterk/income-inequality</w:t>
+        </w:r>
+      </w:hyperlink>
+    </w:p>
+    <w:p>
+      <w:r>
+        <w:t xml:space="preserve">Government types: </w:t>
+      </w:r>
+      <w:hyperlink r:id="rId7" w:history="1">
+        <w:r>
+          <w:rPr>
+            <w:rStyle w:val="Hyperlink"/>
+          </w:rPr>
+          <w:t>https://en.wikipedia.org/wiki/List_of_countries_by_system_of_government</w:t>
+        </w:r>
+      </w:hyperlink>
+    </w:p>
+    <w:p>
+      <w:r>
+        <w:t xml:space="preserve">Land area: </w:t>
+      </w:r>
+      <w:hyperlink r:id="rId8" w:history="1">
+        <w:r>
+          <w:rPr>
+            <w:rStyle w:val="Hyperlink"/>
+          </w:rPr>
+          <w:t>https://en.wikipedia.org/wiki/List_of_countries_and_dependencies_by_area</w:t>
         </w:r>
       </w:hyperlink>
     </w:p>

</xml_diff>